<commit_message>
continue steps in docx
</commit_message>
<xml_diff>
--- a/lab2.docx
+++ b/lab2.docx
@@ -554,6 +554,280 @@
         </w:rPr>
         <w:t>)</w:t>
       </w:r>
+    </w:p>
+    <w:p>
+      <w:pPr>
+        <w:rPr>
+          <w:rFonts w:ascii="Liberation Mono" w:eastAsia="Liberation Mono" w:hAnsi="Liberation Mono" w:cs="Liberation Mono"/>
+          <w:sz w:val="20"/>
+          <w:szCs w:val="20"/>
+        </w:rPr>
+      </w:pPr>
+      <w:r>
+        <w:rPr>
+          <w:rFonts w:ascii="Liberation Mono" w:eastAsia="Liberation Mono" w:hAnsi="Liberation Mono" w:cs="Liberation Mono"/>
+          <w:sz w:val="20"/>
+          <w:szCs w:val="20"/>
+        </w:rPr>
+        <w:t xml:space="preserve">4- </w:t>
+      </w:r>
+      <w:proofErr w:type="gramStart"/>
+      <w:r>
+        <w:rPr>
+          <w:rFonts w:ascii="Liberation Mono" w:eastAsia="Liberation Mono" w:hAnsi="Liberation Mono" w:cs="Liberation Mono"/>
+          <w:sz w:val="20"/>
+          <w:szCs w:val="20"/>
+        </w:rPr>
+        <w:t>merge</w:t>
+      </w:r>
+      <w:proofErr w:type="gramEnd"/>
+      <w:r>
+        <w:rPr>
+          <w:rFonts w:ascii="Liberation Mono" w:eastAsia="Liberation Mono" w:hAnsi="Liberation Mono" w:cs="Liberation Mono"/>
+          <w:sz w:val="20"/>
+          <w:szCs w:val="20"/>
+        </w:rPr>
+        <w:t xml:space="preserve"> one branch from each other</w:t>
+      </w:r>
+    </w:p>
+    <w:p>
+      <w:pPr>
+        <w:rPr>
+          <w:rFonts w:ascii="Calibri" w:eastAsia="Calibri" w:hAnsi="Calibri" w:cs="Calibri"/>
+          <w:color w:val="FF0000"/>
+        </w:rPr>
+      </w:pPr>
+      <w:r>
+        <w:rPr>
+          <w:rFonts w:ascii="Calibri" w:eastAsia="Calibri" w:hAnsi="Calibri" w:cs="Calibri"/>
+          <w:color w:val="FF0000"/>
+        </w:rPr>
+        <w:t>(</w:t>
+      </w:r>
+      <w:proofErr w:type="spellStart"/>
+      <w:proofErr w:type="gramStart"/>
+      <w:r>
+        <w:rPr>
+          <w:rFonts w:ascii="Calibri" w:eastAsia="Calibri" w:hAnsi="Calibri" w:cs="Calibri"/>
+          <w:color w:val="FF0000"/>
+        </w:rPr>
+        <w:t>ayman</w:t>
+      </w:r>
+      <w:proofErr w:type="spellEnd"/>
+      <w:proofErr w:type="gramEnd"/>
+      <w:r>
+        <w:rPr>
+          <w:rFonts w:ascii="Calibri" w:eastAsia="Calibri" w:hAnsi="Calibri" w:cs="Calibri"/>
+          <w:color w:val="FF0000"/>
+        </w:rPr>
+        <w:t xml:space="preserve"> </w:t>
+      </w:r>
+      <w:proofErr w:type="spellStart"/>
+      <w:r>
+        <w:rPr>
+          <w:rFonts w:ascii="Calibri" w:eastAsia="Calibri" w:hAnsi="Calibri" w:cs="Calibri"/>
+          <w:color w:val="FF0000"/>
+        </w:rPr>
+        <w:t>nagy</w:t>
+      </w:r>
+      <w:proofErr w:type="spellEnd"/>
+      <w:r>
+        <w:rPr>
+          <w:rFonts w:ascii="Calibri" w:eastAsia="Calibri" w:hAnsi="Calibri" w:cs="Calibri"/>
+          <w:color w:val="FF0000"/>
+        </w:rPr>
+        <w:t>)</w:t>
+      </w:r>
+    </w:p>
+    <w:p>
+      <w:pPr>
+        <w:rPr>
+          <w:rFonts w:ascii="Liberation Mono" w:eastAsia="Liberation Mono" w:hAnsi="Liberation Mono" w:cs="Liberation Mono"/>
+          <w:sz w:val="20"/>
+          <w:szCs w:val="20"/>
+        </w:rPr>
+      </w:pPr>
+      <w:proofErr w:type="spellStart"/>
+      <w:r>
+        <w:rPr>
+          <w:rFonts w:ascii="Liberation Mono" w:eastAsia="Liberation Mono" w:hAnsi="Liberation Mono" w:cs="Liberation Mono"/>
+          <w:sz w:val="20"/>
+          <w:szCs w:val="20"/>
+        </w:rPr>
+        <w:t>Git</w:t>
+      </w:r>
+      <w:proofErr w:type="spellEnd"/>
+      <w:r>
+        <w:rPr>
+          <w:rFonts w:ascii="Liberation Mono" w:eastAsia="Liberation Mono" w:hAnsi="Liberation Mono" w:cs="Liberation Mono"/>
+          <w:sz w:val="20"/>
+          <w:szCs w:val="20"/>
+        </w:rPr>
+        <w:t xml:space="preserve"> switch development</w:t>
+      </w:r>
+    </w:p>
+    <w:p>
+      <w:pPr>
+        <w:rPr>
+          <w:rFonts w:ascii="Liberation Mono" w:eastAsia="Liberation Mono" w:hAnsi="Liberation Mono" w:cs="Liberation Mono"/>
+          <w:sz w:val="20"/>
+          <w:szCs w:val="20"/>
+        </w:rPr>
+      </w:pPr>
+      <w:proofErr w:type="spellStart"/>
+      <w:r>
+        <w:rPr>
+          <w:rFonts w:ascii="Liberation Mono" w:eastAsia="Liberation Mono" w:hAnsi="Liberation Mono" w:cs="Liberation Mono"/>
+          <w:sz w:val="20"/>
+          <w:szCs w:val="20"/>
+        </w:rPr>
+        <w:t>Git</w:t>
+      </w:r>
+      <w:proofErr w:type="spellEnd"/>
+      <w:r>
+        <w:rPr>
+          <w:rFonts w:ascii="Liberation Mono" w:eastAsia="Liberation Mono" w:hAnsi="Liberation Mono" w:cs="Liberation Mono"/>
+          <w:sz w:val="20"/>
+          <w:szCs w:val="20"/>
+        </w:rPr>
+        <w:t xml:space="preserve"> merge feature-2</w:t>
+      </w:r>
+    </w:p>
+    <w:p>
+      <w:pPr>
+        <w:rPr>
+          <w:rFonts w:ascii="Liberation Mono" w:eastAsia="Liberation Mono" w:hAnsi="Liberation Mono" w:cs="Liberation Mono"/>
+          <w:sz w:val="20"/>
+          <w:szCs w:val="20"/>
+        </w:rPr>
+      </w:pPr>
+      <w:proofErr w:type="spellStart"/>
+      <w:r>
+        <w:rPr>
+          <w:rFonts w:ascii="Liberation Mono" w:eastAsia="Liberation Mono" w:hAnsi="Liberation Mono" w:cs="Liberation Mono"/>
+          <w:sz w:val="20"/>
+          <w:szCs w:val="20"/>
+        </w:rPr>
+        <w:t>Git</w:t>
+      </w:r>
+      <w:proofErr w:type="spellEnd"/>
+      <w:r>
+        <w:rPr>
+          <w:rFonts w:ascii="Liberation Mono" w:eastAsia="Liberation Mono" w:hAnsi="Liberation Mono" w:cs="Liberation Mono"/>
+          <w:sz w:val="20"/>
+          <w:szCs w:val="20"/>
+        </w:rPr>
+        <w:t xml:space="preserve"> push origin development</w:t>
+      </w:r>
+    </w:p>
+    <w:p>
+      <w:pPr>
+        <w:rPr>
+          <w:rFonts w:ascii="Calibri" w:eastAsia="Calibri" w:hAnsi="Calibri" w:cs="Calibri"/>
+          <w:color w:val="FF0000"/>
+        </w:rPr>
+      </w:pPr>
+      <w:r>
+        <w:rPr>
+          <w:rFonts w:ascii="Calibri" w:eastAsia="Calibri" w:hAnsi="Calibri" w:cs="Calibri"/>
+          <w:color w:val="FF0000"/>
+        </w:rPr>
+        <w:t>(</w:t>
+      </w:r>
+      <w:proofErr w:type="gramStart"/>
+      <w:r>
+        <w:rPr>
+          <w:rFonts w:ascii="Calibri" w:eastAsia="Calibri" w:hAnsi="Calibri" w:cs="Calibri"/>
+          <w:color w:val="FF0000"/>
+        </w:rPr>
+        <w:t>peter</w:t>
+      </w:r>
+      <w:proofErr w:type="gramEnd"/>
+      <w:r>
+        <w:rPr>
+          <w:rFonts w:ascii="Calibri" w:eastAsia="Calibri" w:hAnsi="Calibri" w:cs="Calibri"/>
+          <w:color w:val="FF0000"/>
+        </w:rPr>
+        <w:t xml:space="preserve"> </w:t>
+      </w:r>
+      <w:proofErr w:type="spellStart"/>
+      <w:r>
+        <w:rPr>
+          <w:rFonts w:ascii="Calibri" w:eastAsia="Calibri" w:hAnsi="Calibri" w:cs="Calibri"/>
+          <w:color w:val="FF0000"/>
+        </w:rPr>
+        <w:t>magdy</w:t>
+      </w:r>
+      <w:proofErr w:type="spellEnd"/>
+      <w:r>
+        <w:rPr>
+          <w:rFonts w:ascii="Calibri" w:eastAsia="Calibri" w:hAnsi="Calibri" w:cs="Calibri"/>
+          <w:color w:val="FF0000"/>
+        </w:rPr>
+        <w:t>)</w:t>
+      </w:r>
+    </w:p>
+    <w:p>
+      <w:pPr>
+        <w:rPr>
+          <w:rFonts w:ascii="Liberation Mono" w:eastAsia="Liberation Mono" w:hAnsi="Liberation Mono" w:cs="Liberation Mono"/>
+          <w:sz w:val="20"/>
+          <w:szCs w:val="20"/>
+        </w:rPr>
+      </w:pPr>
+      <w:proofErr w:type="spellStart"/>
+      <w:r>
+        <w:rPr>
+          <w:rFonts w:ascii="Liberation Mono" w:eastAsia="Liberation Mono" w:hAnsi="Liberation Mono" w:cs="Liberation Mono"/>
+          <w:sz w:val="20"/>
+          <w:szCs w:val="20"/>
+        </w:rPr>
+        <w:t>Git</w:t>
+      </w:r>
+      <w:proofErr w:type="spellEnd"/>
+      <w:r>
+        <w:rPr>
+          <w:rFonts w:ascii="Liberation Mono" w:eastAsia="Liberation Mono" w:hAnsi="Liberation Mono" w:cs="Liberation Mono"/>
+          <w:sz w:val="20"/>
+          <w:szCs w:val="20"/>
+        </w:rPr>
+        <w:t xml:space="preserve"> switch development</w:t>
+      </w:r>
+    </w:p>
+    <w:p>
+      <w:pPr>
+        <w:rPr>
+          <w:rFonts w:ascii="Liberation Mono" w:eastAsia="Liberation Mono" w:hAnsi="Liberation Mono" w:cs="Liberation Mono"/>
+          <w:sz w:val="20"/>
+          <w:szCs w:val="20"/>
+        </w:rPr>
+      </w:pPr>
+      <w:proofErr w:type="spellStart"/>
+      <w:r>
+        <w:rPr>
+          <w:rFonts w:ascii="Liberation Mono" w:eastAsia="Liberation Mono" w:hAnsi="Liberation Mono" w:cs="Liberation Mono"/>
+          <w:sz w:val="20"/>
+          <w:szCs w:val="20"/>
+        </w:rPr>
+        <w:t>Git</w:t>
+      </w:r>
+      <w:proofErr w:type="spellEnd"/>
+      <w:r>
+        <w:rPr>
+          <w:rFonts w:ascii="Liberation Mono" w:eastAsia="Liberation Mono" w:hAnsi="Liberation Mono" w:cs="Liberation Mono"/>
+          <w:sz w:val="20"/>
+          <w:szCs w:val="20"/>
+        </w:rPr>
+        <w:t xml:space="preserve"> </w:t>
+      </w:r>
+      <w:r>
+        <w:rPr>
+          <w:rFonts w:ascii="Liberation Mono" w:eastAsia="Liberation Mono" w:hAnsi="Liberation Mono" w:cs="Liberation Mono"/>
+          <w:sz w:val="20"/>
+          <w:szCs w:val="20"/>
+        </w:rPr>
+        <w:t>merge feature-1</w:t>
+      </w:r>
       <w:bookmarkStart w:id="0" w:name="_GoBack"/>
       <w:bookmarkEnd w:id="0"/>
     </w:p>
@@ -565,13 +839,76 @@
           <w:szCs w:val="20"/>
         </w:rPr>
       </w:pPr>
-      <w:r>
-        <w:rPr>
-          <w:rFonts w:ascii="Liberation Mono" w:eastAsia="Liberation Mono" w:hAnsi="Liberation Mono" w:cs="Liberation Mono"/>
-          <w:sz w:val="20"/>
-          <w:szCs w:val="20"/>
-        </w:rPr>
-        <w:t xml:space="preserve">4- </w:t>
+      <w:proofErr w:type="spellStart"/>
+      <w:r>
+        <w:rPr>
+          <w:rFonts w:ascii="Liberation Mono" w:eastAsia="Liberation Mono" w:hAnsi="Liberation Mono" w:cs="Liberation Mono"/>
+          <w:sz w:val="20"/>
+          <w:szCs w:val="20"/>
+        </w:rPr>
+        <w:t>Git</w:t>
+      </w:r>
+      <w:proofErr w:type="spellEnd"/>
+      <w:r>
+        <w:rPr>
+          <w:rFonts w:ascii="Liberation Mono" w:eastAsia="Liberation Mono" w:hAnsi="Liberation Mono" w:cs="Liberation Mono"/>
+          <w:sz w:val="20"/>
+          <w:szCs w:val="20"/>
+        </w:rPr>
+        <w:t xml:space="preserve"> pull origin development </w:t>
+      </w:r>
+      <w:r>
+        <w:rPr>
+          <w:rFonts w:ascii="Liberation Mono" w:eastAsia="Liberation Mono" w:hAnsi="Liberation Mono" w:cs="Liberation Mono"/>
+          <w:color w:val="FF0000"/>
+          <w:sz w:val="20"/>
+          <w:szCs w:val="20"/>
+        </w:rPr>
+        <w:t>(and solved conflict)</w:t>
+      </w:r>
+    </w:p>
+    <w:p>
+      <w:pPr>
+        <w:rPr>
+          <w:rFonts w:ascii="Liberation Mono" w:eastAsia="Liberation Mono" w:hAnsi="Liberation Mono" w:cs="Liberation Mono"/>
+          <w:sz w:val="20"/>
+          <w:szCs w:val="20"/>
+        </w:rPr>
+      </w:pPr>
+      <w:proofErr w:type="spellStart"/>
+      <w:r>
+        <w:rPr>
+          <w:rFonts w:ascii="Liberation Mono" w:eastAsia="Liberation Mono" w:hAnsi="Liberation Mono" w:cs="Liberation Mono"/>
+          <w:sz w:val="20"/>
+          <w:szCs w:val="20"/>
+        </w:rPr>
+        <w:t>Git</w:t>
+      </w:r>
+      <w:proofErr w:type="spellEnd"/>
+      <w:r>
+        <w:rPr>
+          <w:rFonts w:ascii="Liberation Mono" w:eastAsia="Liberation Mono" w:hAnsi="Liberation Mono" w:cs="Liberation Mono"/>
+          <w:sz w:val="20"/>
+          <w:szCs w:val="20"/>
+        </w:rPr>
+        <w:t xml:space="preserve"> push origin development</w:t>
+      </w:r>
+    </w:p>
+    <w:p>
+      <w:pPr>
+        <w:rPr>
+          <w:rFonts w:ascii="Liberation Mono" w:eastAsia="Liberation Mono" w:hAnsi="Liberation Mono" w:cs="Liberation Mono"/>
+          <w:sz w:val="20"/>
+          <w:szCs w:val="20"/>
+        </w:rPr>
+      </w:pPr>
+      <w:r>
+        <w:rPr>
+          <w:rFonts w:ascii="Liberation Mono" w:eastAsia="Liberation Mono" w:hAnsi="Liberation Mono" w:cs="Liberation Mono"/>
+          <w:sz w:val="20"/>
+          <w:szCs w:val="20"/>
+        </w:rPr>
+        <w:t xml:space="preserve">5- </w:t>
       </w:r>
       <w:proofErr w:type="gramStart"/>
       <w:r>
@@ -580,7 +917,7 @@
           <w:sz w:val="20"/>
           <w:szCs w:val="20"/>
         </w:rPr>
-        <w:t>merge</w:t>
+        <w:t>get</w:t>
       </w:r>
       <w:proofErr w:type="gramEnd"/>
       <w:r>
@@ -589,24 +926,24 @@
           <w:sz w:val="20"/>
           <w:szCs w:val="20"/>
         </w:rPr>
-        <w:t xml:space="preserve"> one branch from each other</w:t>
-      </w:r>
-    </w:p>
-    <w:p>
-      <w:pPr>
-        <w:rPr>
-          <w:rFonts w:ascii="Liberation Mono" w:eastAsia="Liberation Mono" w:hAnsi="Liberation Mono" w:cs="Liberation Mono"/>
-          <w:sz w:val="20"/>
-          <w:szCs w:val="20"/>
-        </w:rPr>
-      </w:pPr>
-      <w:r>
-        <w:rPr>
-          <w:rFonts w:ascii="Liberation Mono" w:eastAsia="Liberation Mono" w:hAnsi="Liberation Mono" w:cs="Liberation Mono"/>
-          <w:sz w:val="20"/>
-          <w:szCs w:val="20"/>
-        </w:rPr>
-        <w:t xml:space="preserve">5- </w:t>
+        <w:t xml:space="preserve"> data update from another branch </w:t>
+      </w:r>
+    </w:p>
+    <w:p>
+      <w:pPr>
+        <w:rPr>
+          <w:rFonts w:ascii="Liberation Mono" w:eastAsia="Liberation Mono" w:hAnsi="Liberation Mono" w:cs="Liberation Mono"/>
+          <w:sz w:val="20"/>
+          <w:szCs w:val="20"/>
+        </w:rPr>
+      </w:pPr>
+      <w:r>
+        <w:rPr>
+          <w:rFonts w:ascii="Liberation Mono" w:eastAsia="Liberation Mono" w:hAnsi="Liberation Mono" w:cs="Liberation Mono"/>
+          <w:sz w:val="20"/>
+          <w:szCs w:val="20"/>
+        </w:rPr>
+        <w:t xml:space="preserve">6- </w:t>
       </w:r>
       <w:proofErr w:type="gramStart"/>
       <w:r>
@@ -615,7 +952,7 @@
           <w:sz w:val="20"/>
           <w:szCs w:val="20"/>
         </w:rPr>
-        <w:t>get</w:t>
+        <w:t>rollback</w:t>
       </w:r>
       <w:proofErr w:type="gramEnd"/>
       <w:r>
@@ -624,24 +961,7 @@
           <w:sz w:val="20"/>
           <w:szCs w:val="20"/>
         </w:rPr>
-        <w:t xml:space="preserve"> data update from another branch </w:t>
-      </w:r>
-    </w:p>
-    <w:p>
-      <w:pPr>
-        <w:rPr>
-          <w:rFonts w:ascii="Liberation Mono" w:eastAsia="Liberation Mono" w:hAnsi="Liberation Mono" w:cs="Liberation Mono"/>
-          <w:sz w:val="20"/>
-          <w:szCs w:val="20"/>
-        </w:rPr>
-      </w:pPr>
-      <w:r>
-        <w:rPr>
-          <w:rFonts w:ascii="Liberation Mono" w:eastAsia="Liberation Mono" w:hAnsi="Liberation Mono" w:cs="Liberation Mono"/>
-          <w:sz w:val="20"/>
-          <w:szCs w:val="20"/>
-        </w:rPr>
-        <w:t>6- rollback to master commit</w:t>
+        <w:t xml:space="preserve"> to master commit</w:t>
       </w:r>
     </w:p>
     <w:p>
@@ -1380,13 +1700,28 @@
   <a:extraClrSchemeLst/>
   <a:extLst>
     <a:ext uri="{05A4C25C-085E-4340-85A3-A5531E510DB2}">
-      <thm15:themeFamily xmlns:thm15="http://schemas.microsoft.com/office/thememl/2012/main" xmlns="" name="Office Theme" id="{62F939B6-93AF-4DB8-9C6B-D6C7DFDC589F}" vid="{4A3C46E8-61CC-4603-A589-7422A47A8E4A}"/>
+      <thm15:themeFamily xmlns="" xmlns:thm15="http://schemas.microsoft.com/office/thememl/2012/main" name="Office Theme" id="{62F939B6-93AF-4DB8-9C6B-D6C7DFDC589F}" vid="{4A3C46E8-61CC-4603-A589-7422A47A8E4A}"/>
     </a:ext>
   </a:extLst>
 </a:theme>
 </file>
 
 <file path=customXml/item1.xml><?xml version="1.0" encoding="utf-8"?>
+<p:properties xmlns:p="http://schemas.microsoft.com/office/2006/metadata/properties" xmlns:xsi="http://www.w3.org/2001/XMLSchema-instance" xmlns:pc="http://schemas.microsoft.com/office/infopath/2007/PartnerControls">
+  <documentManagement/>
+</p:properties>
+</file>
+
+<file path=customXml/item2.xml><?xml version="1.0" encoding="utf-8"?>
+<?mso-contentType ?>
+<FormTemplates xmlns="http://schemas.microsoft.com/sharepoint/v3/contenttype/forms">
+  <Display>DocumentLibraryForm</Display>
+  <Edit>DocumentLibraryForm</Edit>
+  <New>DocumentLibraryForm</New>
+</FormTemplates>
+</file>
+
+<file path=customXml/item3.xml><?xml version="1.0" encoding="utf-8"?>
 <ct:contentTypeSchema xmlns:ct="http://schemas.microsoft.com/office/2006/metadata/contentType" xmlns:ma="http://schemas.microsoft.com/office/2006/metadata/properties/metaAttributes" ct:_="" ma:_="" ma:contentTypeName="Document" ma:contentTypeID="0x010100C4A9445D28B95A4995C545995709B740" ma:contentTypeVersion="10" ma:contentTypeDescription="Create a new document." ma:contentTypeScope="" ma:versionID="df42d89b27caa393bf32217833b808cf">
   <xsd:schema xmlns:xsd="http://www.w3.org/2001/XMLSchema" xmlns:xs="http://www.w3.org/2001/XMLSchema" xmlns:p="http://schemas.microsoft.com/office/2006/metadata/properties" xmlns:ns2="4845f1dd-dae6-4377-8049-559ac4d47b2a" targetNamespace="http://schemas.microsoft.com/office/2006/metadata/properties" ma:root="true" ma:fieldsID="911eb729619d13eea8c141b907d72e73" ns2:_="">
     <xsd:import namespace="4845f1dd-dae6-4377-8049-559ac4d47b2a"/>
@@ -1570,22 +1905,24 @@
 </ct:contentTypeSchema>
 </file>
 
-<file path=customXml/item2.xml><?xml version="1.0" encoding="utf-8"?>
-<?mso-contentType ?>
-<FormTemplates xmlns="http://schemas.microsoft.com/sharepoint/v3/contenttype/forms">
-  <Display>DocumentLibraryForm</Display>
-  <Edit>DocumentLibraryForm</Edit>
-  <New>DocumentLibraryForm</New>
-</FormTemplates>
+<file path=customXml/itemProps1.xml><?xml version="1.0" encoding="utf-8"?>
+<ds:datastoreItem xmlns:ds="http://schemas.openxmlformats.org/officeDocument/2006/customXml" ds:itemID="{1FC59AC6-EA2A-486E-93E3-052AAB706E33}">
+  <ds:schemaRefs>
+    <ds:schemaRef ds:uri="http://schemas.microsoft.com/office/2006/metadata/properties"/>
+    <ds:schemaRef ds:uri="http://schemas.microsoft.com/office/infopath/2007/PartnerControls"/>
+  </ds:schemaRefs>
+</ds:datastoreItem>
 </file>
 
-<file path=customXml/item3.xml><?xml version="1.0" encoding="utf-8"?>
-<p:properties xmlns:p="http://schemas.microsoft.com/office/2006/metadata/properties" xmlns:xsi="http://www.w3.org/2001/XMLSchema-instance" xmlns:pc="http://schemas.microsoft.com/office/infopath/2007/PartnerControls">
-  <documentManagement/>
-</p:properties>
+<file path=customXml/itemProps2.xml><?xml version="1.0" encoding="utf-8"?>
+<ds:datastoreItem xmlns:ds="http://schemas.openxmlformats.org/officeDocument/2006/customXml" ds:itemID="{FDD2D733-EB3D-40C9-823B-F92D60CBCEC8}">
+  <ds:schemaRefs>
+    <ds:schemaRef ds:uri="http://schemas.microsoft.com/sharepoint/v3/contenttype/forms"/>
+  </ds:schemaRefs>
+</ds:datastoreItem>
 </file>
 
-<file path=customXml/itemProps1.xml><?xml version="1.0" encoding="utf-8"?>
+<file path=customXml/itemProps3.xml><?xml version="1.0" encoding="utf-8"?>
 <ds:datastoreItem xmlns:ds="http://schemas.openxmlformats.org/officeDocument/2006/customXml" ds:itemID="{140ED431-2247-44F5-BB5C-E559C1CAF4BD}">
   <ds:schemaRefs>
     <ds:schemaRef ds:uri="http://schemas.microsoft.com/office/2006/metadata/contentType"/>
@@ -1601,21 +1938,4 @@
     <ds:schemaRef ds:uri="http://schemas.microsoft.com/internal/obd"/>
   </ds:schemaRefs>
 </ds:datastoreItem>
-</file>
-
-<file path=customXml/itemProps2.xml><?xml version="1.0" encoding="utf-8"?>
-<ds:datastoreItem xmlns:ds="http://schemas.openxmlformats.org/officeDocument/2006/customXml" ds:itemID="{FDD2D733-EB3D-40C9-823B-F92D60CBCEC8}">
-  <ds:schemaRefs>
-    <ds:schemaRef ds:uri="http://schemas.microsoft.com/sharepoint/v3/contenttype/forms"/>
-  </ds:schemaRefs>
-</ds:datastoreItem>
-</file>
-
-<file path=customXml/itemProps3.xml><?xml version="1.0" encoding="utf-8"?>
-<ds:datastoreItem xmlns:ds="http://schemas.openxmlformats.org/officeDocument/2006/customXml" ds:itemID="{1FC59AC6-EA2A-486E-93E3-052AAB706E33}">
-  <ds:schemaRefs>
-    <ds:schemaRef ds:uri="http://schemas.microsoft.com/office/2006/metadata/properties"/>
-    <ds:schemaRef ds:uri="http://schemas.microsoft.com/office/infopath/2007/PartnerControls"/>
-  </ds:schemaRefs>
-</ds:datastoreItem>
 </file>
</xml_diff>